<commit_message>
Atualização do Primeiro Caso de Uso
</commit_message>
<xml_diff>
--- a/Especificação do Primeiro Caso de Uso.docx
+++ b/Especificação do Primeiro Caso de Uso.docx
@@ -151,13 +151,7 @@
         <w:rPr>
           <w:sz w:val="30"/>
         </w:rPr>
-        <w:t>5.1.1. Gerente seleciona opção para Manter Fi</w:t>
-      </w:r>
-      <w:r>
-        <w:rPr>
-          <w:sz w:val="30"/>
-        </w:rPr>
-        <w:t>lmes</w:t>
+        <w:t>5.1.1. Gerente seleciona opção para Manter Filmes</w:t>
       </w:r>
     </w:p>
     <w:p/>
@@ -231,48 +225,176 @@
         <w:rPr>
           <w:sz w:val="30"/>
         </w:rPr>
-        <w:t xml:space="preserve">5.2.1. No passo 4.1 do Fluxo Básico, Gerente seleciona opção </w:t>
+        <w:t>5.2.1. No passo 4.1 do Fluxo Básico, Gerente seleciona opção Cadastrar Filme</w:t>
+      </w:r>
+    </w:p>
+    <w:p/>
+    <w:p>
+      <w:r>
+        <w:rPr>
+          <w:sz w:val="30"/>
+        </w:rPr>
+        <w:t>5.2.2. Sistema exibe interface solicitando os dados do filme, todos obrigatórios:</w:t>
+      </w:r>
+    </w:p>
+    <w:p/>
+    <w:p>
+      <w:r>
+        <w:rPr>
+          <w:sz w:val="30"/>
+        </w:rPr>
+        <w:t>• Nome (</w:t>
+      </w:r>
+      <w:proofErr w:type="spellStart"/>
+      <w:r>
+        <w:rPr>
+          <w:sz w:val="30"/>
+        </w:rPr>
+        <w:t>string</w:t>
+      </w:r>
+      <w:proofErr w:type="spellEnd"/>
+      <w:r>
+        <w:rPr>
+          <w:sz w:val="30"/>
+        </w:rPr>
+        <w:t>)</w:t>
+      </w:r>
+    </w:p>
+    <w:p/>
+    <w:p>
+      <w:r>
+        <w:rPr>
+          <w:sz w:val="30"/>
+        </w:rPr>
+        <w:t>• País (</w:t>
+      </w:r>
+      <w:proofErr w:type="spellStart"/>
+      <w:r>
+        <w:rPr>
+          <w:sz w:val="30"/>
+        </w:rPr>
+        <w:t>string</w:t>
+      </w:r>
+      <w:proofErr w:type="spellEnd"/>
+      <w:r>
+        <w:rPr>
+          <w:sz w:val="30"/>
+        </w:rPr>
+        <w:t>)</w:t>
+      </w:r>
+    </w:p>
+    <w:p/>
+    <w:p>
+      <w:r>
+        <w:rPr>
+          <w:sz w:val="30"/>
+        </w:rPr>
+        <w:t>• Duração em minutos (</w:t>
+      </w:r>
+      <w:proofErr w:type="spellStart"/>
+      <w:r>
+        <w:rPr>
+          <w:sz w:val="30"/>
+        </w:rPr>
+        <w:t>int</w:t>
+      </w:r>
+      <w:proofErr w:type="spellEnd"/>
+      <w:r>
+        <w:rPr>
+          <w:sz w:val="30"/>
+        </w:rPr>
+        <w:t>)</w:t>
+      </w:r>
+    </w:p>
+    <w:p/>
+    <w:p>
+      <w:pPr>
+        <w:rPr>
+          <w:sz w:val="30"/>
+        </w:rPr>
+      </w:pPr>
+      <w:r>
+        <w:rPr>
+          <w:sz w:val="30"/>
+        </w:rPr>
+        <w:t>• Sinopse (</w:t>
+      </w:r>
+      <w:proofErr w:type="spellStart"/>
+      <w:r>
+        <w:rPr>
+          <w:sz w:val="30"/>
+        </w:rPr>
+        <w:t>string</w:t>
+      </w:r>
+      <w:proofErr w:type="spellEnd"/>
+      <w:r>
+        <w:rPr>
+          <w:sz w:val="30"/>
+        </w:rPr>
+        <w:t>)</w:t>
+      </w:r>
+    </w:p>
+    <w:p>
+      <w:pPr>
+        <w:rPr>
+          <w:sz w:val="30"/>
+        </w:rPr>
+      </w:pPr>
+    </w:p>
+    <w:p>
+      <w:pPr>
+        <w:rPr>
+          <w:sz w:val="30"/>
+        </w:rPr>
+      </w:pPr>
+      <w:r>
+        <w:rPr>
+          <w:sz w:val="30"/>
+        </w:rPr>
+        <w:t>• Categoria</w:t>
+      </w:r>
+      <w:r>
+        <w:rPr>
+          <w:sz w:val="30"/>
+        </w:rPr>
+        <w:t xml:space="preserve"> (</w:t>
+      </w:r>
+      <w:proofErr w:type="spellStart"/>
+      <w:r>
+        <w:rPr>
+          <w:sz w:val="30"/>
+        </w:rPr>
+        <w:t>string</w:t>
+      </w:r>
+      <w:proofErr w:type="spellEnd"/>
+      <w:r>
+        <w:rPr>
+          <w:sz w:val="30"/>
+        </w:rPr>
+        <w:t>)</w:t>
+      </w:r>
+    </w:p>
+    <w:p/>
+    <w:p>
+      <w:pPr>
+        <w:rPr>
+          <w:sz w:val="30"/>
+        </w:rPr>
+      </w:pPr>
+      <w:r>
+        <w:rPr>
+          <w:sz w:val="30"/>
+        </w:rPr>
+        <w:t xml:space="preserve">• </w:t>
+      </w:r>
+      <w:r>
+        <w:rPr>
+          <w:sz w:val="30"/>
+        </w:rPr>
+        <w:t>Censura (int</w:t>
       </w:r>
       <w:bookmarkStart w:id="0" w:name="_GoBack"/>
-      <w:r>
-        <w:rPr>
-          <w:sz w:val="30"/>
-        </w:rPr>
-        <w:t>Cadastrar Filme</w:t>
-      </w:r>
-    </w:p>
-    <w:bookmarkEnd w:id="0"/>
-    <w:p/>
-    <w:p>
-      <w:r>
-        <w:rPr>
-          <w:sz w:val="30"/>
-        </w:rPr>
-        <w:t>5.2.2. Sistema exibe interface solic</w:t>
-      </w:r>
-      <w:r>
-        <w:rPr>
-          <w:sz w:val="30"/>
-        </w:rPr>
-        <w:t>itando os dados do filme, todos obrigatórios:</w:t>
-      </w:r>
-    </w:p>
-    <w:p/>
-    <w:p>
-      <w:r>
-        <w:rPr>
-          <w:sz w:val="30"/>
-        </w:rPr>
-        <w:t>• Nome (</w:t>
-      </w:r>
-      <w:proofErr w:type="spellStart"/>
-      <w:r>
-        <w:rPr>
-          <w:sz w:val="30"/>
-        </w:rPr>
-        <w:t>string</w:t>
-      </w:r>
-      <w:proofErr w:type="spellEnd"/>
+      <w:bookmarkEnd w:id="0"/>
       <w:r>
         <w:rPr>
           <w:sz w:val="30"/>
@@ -281,74 +403,6 @@
       </w:r>
     </w:p>
     <w:p/>
-    <w:p>
-      <w:r>
-        <w:rPr>
-          <w:sz w:val="30"/>
-        </w:rPr>
-        <w:t>• País (</w:t>
-      </w:r>
-      <w:proofErr w:type="spellStart"/>
-      <w:r>
-        <w:rPr>
-          <w:sz w:val="30"/>
-        </w:rPr>
-        <w:t>string</w:t>
-      </w:r>
-      <w:proofErr w:type="spellEnd"/>
-      <w:r>
-        <w:rPr>
-          <w:sz w:val="30"/>
-        </w:rPr>
-        <w:t>)</w:t>
-      </w:r>
-    </w:p>
-    <w:p/>
-    <w:p>
-      <w:r>
-        <w:rPr>
-          <w:sz w:val="30"/>
-        </w:rPr>
-        <w:t>• Duração em minutos (</w:t>
-      </w:r>
-      <w:proofErr w:type="spellStart"/>
-      <w:r>
-        <w:rPr>
-          <w:sz w:val="30"/>
-        </w:rPr>
-        <w:t>int</w:t>
-      </w:r>
-      <w:proofErr w:type="spellEnd"/>
-      <w:r>
-        <w:rPr>
-          <w:sz w:val="30"/>
-        </w:rPr>
-        <w:t>)</w:t>
-      </w:r>
-    </w:p>
-    <w:p/>
-    <w:p>
-      <w:r>
-        <w:rPr>
-          <w:sz w:val="30"/>
-        </w:rPr>
-        <w:t>• Sinopse (</w:t>
-      </w:r>
-      <w:proofErr w:type="spellStart"/>
-      <w:r>
-        <w:rPr>
-          <w:sz w:val="30"/>
-        </w:rPr>
-        <w:t>string</w:t>
-      </w:r>
-      <w:proofErr w:type="spellEnd"/>
-      <w:r>
-        <w:rPr>
-          <w:sz w:val="30"/>
-        </w:rPr>
-        <w:t>)</w:t>
-      </w:r>
-    </w:p>
     <w:p/>
     <w:p>
       <w:r>
@@ -401,13 +455,7 @@
         <w:rPr>
           <w:sz w:val="30"/>
         </w:rPr>
-        <w:t>5.3.</w:t>
-      </w:r>
-      <w:r>
-        <w:rPr>
-          <w:sz w:val="30"/>
-        </w:rPr>
-        <w:t>2. Sistema solicita o nome do filme a ser alterado</w:t>
+        <w:t>5.3.2. Sistema solicita o nome do filme a ser alterado</w:t>
       </w:r>
     </w:p>
     <w:p/>
@@ -442,13 +490,7 @@
         <w:rPr>
           <w:sz w:val="30"/>
         </w:rPr>
-        <w:t xml:space="preserve"> (os mesmos do item 5.2.2) habilitados para</w:t>
-      </w:r>
-      <w:r>
-        <w:rPr>
-          <w:sz w:val="30"/>
-        </w:rPr>
-        <w:t xml:space="preserve"> edição.</w:t>
+        <w:t xml:space="preserve"> (os mesmos do item 5.2.2) habilitados para edição.</w:t>
       </w:r>
     </w:p>
     <w:p/>
@@ -494,13 +536,7 @@
         <w:rPr>
           <w:sz w:val="30"/>
         </w:rPr>
-        <w:t>5.4</w:t>
-      </w:r>
-      <w:r>
-        <w:rPr>
-          <w:sz w:val="30"/>
-        </w:rPr>
-        <w:t>.1. No passo 4.1 do Fluxo Básico, Gerente seleciona opção Excluir Filme</w:t>
+        <w:t>5.4.1. No passo 4.1 do Fluxo Básico, Gerente seleciona opção Excluir Filme</w:t>
       </w:r>
     </w:p>
     <w:p/>
@@ -562,6 +598,7 @@
         <w:rPr>
           <w:sz w:val="30"/>
         </w:rPr>
+        <w:lastRenderedPageBreak/>
         <w:t>5.4.6. Gerente confirma exclusão do filme</w:t>
       </w:r>
     </w:p>
@@ -634,13 +671,7 @@
         <w:rPr>
           <w:sz w:val="30"/>
         </w:rPr>
-        <w:t>5.5.1.2.</w:t>
-      </w:r>
-      <w:r>
-        <w:rPr>
-          <w:sz w:val="30"/>
-        </w:rPr>
-        <w:t xml:space="preserve"> Sistema informa que o filme já está cadastrado.</w:t>
+        <w:t>5.5.1.2. Sistema informa que o filme já está cadastrado.</w:t>
       </w:r>
     </w:p>
     <w:p/>
@@ -713,6 +744,127 @@
     </w:sectPr>
   </w:body>
 </w:document>
+</file>
+
+<file path=word/numbering.xml><?xml version="1.0" encoding="utf-8"?>
+<w:numbering xmlns:wpc="http://schemas.microsoft.com/office/word/2010/wordprocessingCanvas" xmlns:mc="http://schemas.openxmlformats.org/markup-compatibility/2006" xmlns:o="urn:schemas-microsoft-com:office:office" xmlns:r="http://schemas.openxmlformats.org/officeDocument/2006/relationships" xmlns:m="http://schemas.openxmlformats.org/officeDocument/2006/math" xmlns:v="urn:schemas-microsoft-com:vml" xmlns:wp14="http://schemas.microsoft.com/office/word/2010/wordprocessingDrawing" xmlns:wp="http://schemas.openxmlformats.org/drawingml/2006/wordprocessingDrawing" xmlns:w10="urn:schemas-microsoft-com:office:word" xmlns:w="http://schemas.openxmlformats.org/wordprocessingml/2006/main" xmlns:w14="http://schemas.microsoft.com/office/word/2010/wordml" xmlns:w15="http://schemas.microsoft.com/office/word/2012/wordml" xmlns:wpg="http://schemas.microsoft.com/office/word/2010/wordprocessingGroup" xmlns:wpi="http://schemas.microsoft.com/office/word/2010/wordprocessingInk" xmlns:wne="http://schemas.microsoft.com/office/word/2006/wordml" xmlns:wps="http://schemas.microsoft.com/office/word/2010/wordprocessingShape" mc:Ignorable="w14 w15 wp14">
+  <w:abstractNum w:abstractNumId="0">
+    <w:nsid w:val="683C13F3"/>
+    <w:multiLevelType w:val="hybridMultilevel"/>
+    <w:tmpl w:val="012AF9A6"/>
+    <w:lvl w:ilvl="0" w:tplc="04160001">
+      <w:start w:val="1"/>
+      <w:numFmt w:val="bullet"/>
+      <w:lvlText w:val=""/>
+      <w:lvlJc w:val="left"/>
+      <w:pPr>
+        <w:ind w:left="720" w:hanging="360"/>
+      </w:pPr>
+      <w:rPr>
+        <w:rFonts w:ascii="Symbol" w:hAnsi="Symbol" w:hint="default"/>
+      </w:rPr>
+    </w:lvl>
+    <w:lvl w:ilvl="1" w:tplc="04160003" w:tentative="1">
+      <w:start w:val="1"/>
+      <w:numFmt w:val="bullet"/>
+      <w:lvlText w:val="o"/>
+      <w:lvlJc w:val="left"/>
+      <w:pPr>
+        <w:ind w:left="1440" w:hanging="360"/>
+      </w:pPr>
+      <w:rPr>
+        <w:rFonts w:ascii="Courier New" w:hAnsi="Courier New" w:cs="Courier New" w:hint="default"/>
+      </w:rPr>
+    </w:lvl>
+    <w:lvl w:ilvl="2" w:tplc="04160005" w:tentative="1">
+      <w:start w:val="1"/>
+      <w:numFmt w:val="bullet"/>
+      <w:lvlText w:val=""/>
+      <w:lvlJc w:val="left"/>
+      <w:pPr>
+        <w:ind w:left="2160" w:hanging="360"/>
+      </w:pPr>
+      <w:rPr>
+        <w:rFonts w:ascii="Wingdings" w:hAnsi="Wingdings" w:hint="default"/>
+      </w:rPr>
+    </w:lvl>
+    <w:lvl w:ilvl="3" w:tplc="04160001" w:tentative="1">
+      <w:start w:val="1"/>
+      <w:numFmt w:val="bullet"/>
+      <w:lvlText w:val=""/>
+      <w:lvlJc w:val="left"/>
+      <w:pPr>
+        <w:ind w:left="2880" w:hanging="360"/>
+      </w:pPr>
+      <w:rPr>
+        <w:rFonts w:ascii="Symbol" w:hAnsi="Symbol" w:hint="default"/>
+      </w:rPr>
+    </w:lvl>
+    <w:lvl w:ilvl="4" w:tplc="04160003" w:tentative="1">
+      <w:start w:val="1"/>
+      <w:numFmt w:val="bullet"/>
+      <w:lvlText w:val="o"/>
+      <w:lvlJc w:val="left"/>
+      <w:pPr>
+        <w:ind w:left="3600" w:hanging="360"/>
+      </w:pPr>
+      <w:rPr>
+        <w:rFonts w:ascii="Courier New" w:hAnsi="Courier New" w:cs="Courier New" w:hint="default"/>
+      </w:rPr>
+    </w:lvl>
+    <w:lvl w:ilvl="5" w:tplc="04160005" w:tentative="1">
+      <w:start w:val="1"/>
+      <w:numFmt w:val="bullet"/>
+      <w:lvlText w:val=""/>
+      <w:lvlJc w:val="left"/>
+      <w:pPr>
+        <w:ind w:left="4320" w:hanging="360"/>
+      </w:pPr>
+      <w:rPr>
+        <w:rFonts w:ascii="Wingdings" w:hAnsi="Wingdings" w:hint="default"/>
+      </w:rPr>
+    </w:lvl>
+    <w:lvl w:ilvl="6" w:tplc="04160001" w:tentative="1">
+      <w:start w:val="1"/>
+      <w:numFmt w:val="bullet"/>
+      <w:lvlText w:val=""/>
+      <w:lvlJc w:val="left"/>
+      <w:pPr>
+        <w:ind w:left="5040" w:hanging="360"/>
+      </w:pPr>
+      <w:rPr>
+        <w:rFonts w:ascii="Symbol" w:hAnsi="Symbol" w:hint="default"/>
+      </w:rPr>
+    </w:lvl>
+    <w:lvl w:ilvl="7" w:tplc="04160003" w:tentative="1">
+      <w:start w:val="1"/>
+      <w:numFmt w:val="bullet"/>
+      <w:lvlText w:val="o"/>
+      <w:lvlJc w:val="left"/>
+      <w:pPr>
+        <w:ind w:left="5760" w:hanging="360"/>
+      </w:pPr>
+      <w:rPr>
+        <w:rFonts w:ascii="Courier New" w:hAnsi="Courier New" w:cs="Courier New" w:hint="default"/>
+      </w:rPr>
+    </w:lvl>
+    <w:lvl w:ilvl="8" w:tplc="04160005" w:tentative="1">
+      <w:start w:val="1"/>
+      <w:numFmt w:val="bullet"/>
+      <w:lvlText w:val=""/>
+      <w:lvlJc w:val="left"/>
+      <w:pPr>
+        <w:ind w:left="6480" w:hanging="360"/>
+      </w:pPr>
+      <w:rPr>
+        <w:rFonts w:ascii="Wingdings" w:hAnsi="Wingdings" w:hint="default"/>
+      </w:rPr>
+    </w:lvl>
+  </w:abstractNum>
+  <w:num w:numId="1">
+    <w:abstractNumId w:val="0"/>
+  </w:num>
+</w:numbering>
 </file>
 
 <file path=word/styles.xml><?xml version="1.0" encoding="utf-8"?>
@@ -1258,6 +1410,17 @@
       <w:sz w:val="26"/>
     </w:rPr>
   </w:style>
+  <w:style w:type="paragraph" w:styleId="PargrafodaLista">
+    <w:name w:val="List Paragraph"/>
+    <w:basedOn w:val="Normal"/>
+    <w:uiPriority w:val="34"/>
+    <w:qFormat/>
+    <w:rsid w:val="00C24FAB"/>
+    <w:pPr>
+      <w:ind w:left="720"/>
+      <w:contextualSpacing/>
+    </w:pPr>
+  </w:style>
 </w:styles>
 </file>
 

</xml_diff>

<commit_message>
Atualização da 3ª Entrega
</commit_message>
<xml_diff>
--- a/Especificação do Primeiro Caso de Uso.docx
+++ b/Especificação do Primeiro Caso de Uso.docx
@@ -48,7 +48,24 @@
         <w:rPr>
           <w:sz w:val="30"/>
         </w:rPr>
-        <w:t>→ Este caso de uso tem por objetivo registrar, excluir ou alterar um filme que será exibido nas salas do cinema.</w:t>
+        <w:t xml:space="preserve">→ Este caso de uso tem por objetivo registrar, excluir ou alterar um filme que </w:t>
+      </w:r>
+    </w:p>
+    <w:p/>
+    <w:p>
+      <w:proofErr w:type="gramStart"/>
+      <w:r>
+        <w:rPr>
+          <w:sz w:val="30"/>
+        </w:rPr>
+        <w:t>será</w:t>
+      </w:r>
+      <w:proofErr w:type="gramEnd"/>
+      <w:r>
+        <w:rPr>
+          <w:sz w:val="30"/>
+        </w:rPr>
+        <w:t xml:space="preserve"> exibido nas salas do cinema.</w:t>
       </w:r>
     </w:p>
     <w:p/>
@@ -161,6 +178,7 @@
         <w:rPr>
           <w:sz w:val="30"/>
         </w:rPr>
+        <w:lastRenderedPageBreak/>
         <w:t>5.1.4. Sistema aciona o fluxo correspondente à opção desejada:</w:t>
       </w:r>
     </w:p>
@@ -170,7 +188,6 @@
         <w:rPr>
           <w:sz w:val="30"/>
         </w:rPr>
-        <w:lastRenderedPageBreak/>
         <w:t>5.1.4.1. Cadastrar Filme – Fluxo Alternativo A01</w:t>
       </w:r>
     </w:p>
@@ -226,16 +243,44 @@
         <w:rPr>
           <w:sz w:val="30"/>
         </w:rPr>
-        <w:t>• Nome (string)</w:t>
-      </w:r>
-    </w:p>
-    <w:p/>
-    <w:p>
-      <w:r>
-        <w:rPr>
-          <w:sz w:val="30"/>
-        </w:rPr>
-        <w:t>• País (string)</w:t>
+        <w:t>• Nome (</w:t>
+      </w:r>
+      <w:proofErr w:type="spellStart"/>
+      <w:r>
+        <w:rPr>
+          <w:sz w:val="30"/>
+        </w:rPr>
+        <w:t>string</w:t>
+      </w:r>
+      <w:proofErr w:type="spellEnd"/>
+      <w:r>
+        <w:rPr>
+          <w:sz w:val="30"/>
+        </w:rPr>
+        <w:t>)</w:t>
+      </w:r>
+    </w:p>
+    <w:p/>
+    <w:p>
+      <w:r>
+        <w:rPr>
+          <w:sz w:val="30"/>
+        </w:rPr>
+        <w:t>• País (</w:t>
+      </w:r>
+      <w:proofErr w:type="spellStart"/>
+      <w:r>
+        <w:rPr>
+          <w:sz w:val="30"/>
+        </w:rPr>
+        <w:t>string</w:t>
+      </w:r>
+      <w:proofErr w:type="spellEnd"/>
+      <w:r>
+        <w:rPr>
+          <w:sz w:val="30"/>
+        </w:rPr>
+        <w:t>)</w:t>
       </w:r>
     </w:p>
     <w:p/>
@@ -272,7 +317,21 @@
         <w:rPr>
           <w:sz w:val="30"/>
         </w:rPr>
-        <w:t>• Sinopse (string)</w:t>
+        <w:t>• Sinopse (</w:t>
+      </w:r>
+      <w:proofErr w:type="spellStart"/>
+      <w:r>
+        <w:rPr>
+          <w:sz w:val="30"/>
+        </w:rPr>
+        <w:t>string</w:t>
+      </w:r>
+      <w:proofErr w:type="spellEnd"/>
+      <w:r>
+        <w:rPr>
+          <w:sz w:val="30"/>
+        </w:rPr>
+        <w:t>)</w:t>
       </w:r>
     </w:p>
     <w:p>
@@ -292,7 +351,21 @@
         <w:rPr>
           <w:sz w:val="30"/>
         </w:rPr>
-        <w:t>• Categoria (string)</w:t>
+        <w:t>• Categoria (</w:t>
+      </w:r>
+      <w:proofErr w:type="spellStart"/>
+      <w:r>
+        <w:rPr>
+          <w:sz w:val="30"/>
+        </w:rPr>
+        <w:t>string</w:t>
+      </w:r>
+      <w:proofErr w:type="spellEnd"/>
+      <w:r>
+        <w:rPr>
+          <w:sz w:val="30"/>
+        </w:rPr>
+        <w:t>)</w:t>
       </w:r>
     </w:p>
     <w:p/>
@@ -307,63 +380,29 @@
           <w:sz w:val="30"/>
         </w:rPr>
         <w:t>• Censura (int)</w:t>
+      </w:r>
+    </w:p>
+    <w:p>
+      <w:pPr>
+        <w:rPr>
+          <w:sz w:val="30"/>
+        </w:rPr>
+      </w:pPr>
+    </w:p>
+    <w:p>
+      <w:pPr>
+        <w:rPr>
+          <w:sz w:val="30"/>
+        </w:rPr>
+      </w:pPr>
+      <w:r>
+        <w:rPr>
+          <w:sz w:val="30"/>
+        </w:rPr>
+        <w:t>• Imagem (string</w:t>
       </w:r>
       <w:bookmarkStart w:id="0" w:name="_GoBack"/>
       <w:bookmarkEnd w:id="0"/>
-    </w:p>
-    <w:p>
-      <w:pPr>
-        <w:rPr>
-          <w:sz w:val="30"/>
-        </w:rPr>
-      </w:pPr>
-    </w:p>
-    <w:p>
-      <w:pPr>
-        <w:rPr>
-          <w:sz w:val="30"/>
-        </w:rPr>
-      </w:pPr>
-      <w:r>
-        <w:rPr>
-          <w:sz w:val="30"/>
-        </w:rPr>
-        <w:t xml:space="preserve">• </w:t>
-      </w:r>
-      <w:proofErr w:type="spellStart"/>
-      <w:r>
-        <w:rPr>
-          <w:sz w:val="30"/>
-        </w:rPr>
-        <w:t>i</w:t>
-      </w:r>
-      <w:r>
-        <w:rPr>
-          <w:sz w:val="30"/>
-        </w:rPr>
-        <w:t>magem</w:t>
-      </w:r>
-      <w:r>
-        <w:rPr>
-          <w:sz w:val="30"/>
-        </w:rPr>
-        <w:t>Url</w:t>
-      </w:r>
-      <w:proofErr w:type="spellEnd"/>
-      <w:r>
-        <w:rPr>
-          <w:sz w:val="30"/>
-        </w:rPr>
-        <w:t xml:space="preserve"> (</w:t>
-      </w:r>
-      <w:proofErr w:type="spellStart"/>
-      <w:r>
-        <w:rPr>
-          <w:sz w:val="30"/>
-        </w:rPr>
-        <w:t>string</w:t>
-      </w:r>
-      <w:proofErr w:type="spellEnd"/>
       <w:r>
         <w:rPr>
           <w:sz w:val="30"/>
@@ -396,6 +435,7 @@
         <w:rPr>
           <w:sz w:val="30"/>
         </w:rPr>
+        <w:lastRenderedPageBreak/>
         <w:t>5.2.5. Sistema informa que o filme foi cadastrado com sucesso.</w:t>
       </w:r>
     </w:p>
@@ -406,71 +446,187 @@
           <w:b/>
           <w:sz w:val="30"/>
         </w:rPr>
+        <w:t>5.3. Fluxo Alternativo A02 – Alterar Filme</w:t>
+      </w:r>
+    </w:p>
+    <w:p/>
+    <w:p>
+      <w:r>
+        <w:rPr>
+          <w:sz w:val="30"/>
+        </w:rPr>
+        <w:t>5.3.1. No passo 4.1 do Fluxo Básico, Gerente seleciona opção Alterar Filme</w:t>
+      </w:r>
+    </w:p>
+    <w:p/>
+    <w:p>
+      <w:r>
+        <w:rPr>
+          <w:sz w:val="30"/>
+        </w:rPr>
+        <w:t>5.3.2. Sistema solicita o nome do filme a ser alterado</w:t>
+      </w:r>
+    </w:p>
+    <w:p/>
+    <w:p>
+      <w:r>
+        <w:rPr>
+          <w:sz w:val="30"/>
+        </w:rPr>
+        <w:t>5.3.3. Gerente informa o nome ou parte do nome do filme que deseja alterar</w:t>
+      </w:r>
+    </w:p>
+    <w:p/>
+    <w:p>
+      <w:r>
+        <w:rPr>
+          <w:sz w:val="30"/>
+        </w:rPr>
+        <w:t xml:space="preserve">5.3.4. Sistema busca o filme com o nome informado e exibe interface com seus </w:t>
+      </w:r>
+    </w:p>
+    <w:p/>
+    <w:p>
+      <w:proofErr w:type="gramStart"/>
+      <w:r>
+        <w:rPr>
+          <w:sz w:val="30"/>
+        </w:rPr>
+        <w:t>campos</w:t>
+      </w:r>
+      <w:proofErr w:type="gramEnd"/>
+      <w:r>
+        <w:rPr>
+          <w:sz w:val="30"/>
+        </w:rPr>
+        <w:t xml:space="preserve"> (os mesmos do item 5.2.2) habilitados para edição.</w:t>
+      </w:r>
+    </w:p>
+    <w:p/>
+    <w:p>
+      <w:r>
+        <w:rPr>
+          <w:sz w:val="30"/>
+        </w:rPr>
+        <w:t>5.3.5. Gerente altera os campos desejados e seleciona opção Alterar</w:t>
+      </w:r>
+    </w:p>
+    <w:p/>
+    <w:p>
+      <w:r>
+        <w:rPr>
+          <w:sz w:val="30"/>
+        </w:rPr>
+        <w:t>5.3.6. Sistema valida os dados informados e registra as alterações</w:t>
+      </w:r>
+    </w:p>
+    <w:p/>
+    <w:p>
+      <w:r>
+        <w:rPr>
+          <w:sz w:val="30"/>
+        </w:rPr>
+        <w:t>5.3.7. Sistema informa que o filme foi alterado com sucesso.</w:t>
+      </w:r>
+    </w:p>
+    <w:p/>
+    <w:p>
+      <w:r>
+        <w:rPr>
+          <w:b/>
+          <w:sz w:val="30"/>
+        </w:rPr>
+        <w:t>5.4. Fluxo Alternativo A03 – Excluir Filme</w:t>
+      </w:r>
+    </w:p>
+    <w:p/>
+    <w:p>
+      <w:r>
+        <w:rPr>
+          <w:sz w:val="30"/>
+        </w:rPr>
+        <w:t>5.4.1. No passo 4.1 do Fluxo Básico, Gerente seleciona opção Excluir Filme</w:t>
+      </w:r>
+    </w:p>
+    <w:p/>
+    <w:p>
+      <w:r>
+        <w:rPr>
+          <w:sz w:val="30"/>
+        </w:rPr>
+        <w:t>5.4.2. Sistema solicita o nome do filme a ser excluído.</w:t>
+      </w:r>
+    </w:p>
+    <w:p/>
+    <w:p>
+      <w:r>
+        <w:rPr>
+          <w:sz w:val="30"/>
+        </w:rPr>
+        <w:t>5.4.3. Gerente informa o nome ou parte do nome do filme que deseja excluir</w:t>
+      </w:r>
+    </w:p>
+    <w:p/>
+    <w:p>
+      <w:r>
+        <w:rPr>
+          <w:sz w:val="30"/>
+        </w:rPr>
+        <w:t xml:space="preserve">5.4.4. Sistema busca o filme com o nome informado e exibe seus dados (os </w:t>
+      </w:r>
+    </w:p>
+    <w:p/>
+    <w:p>
+      <w:proofErr w:type="gramStart"/>
+      <w:r>
+        <w:rPr>
+          <w:sz w:val="30"/>
+        </w:rPr>
         <w:lastRenderedPageBreak/>
-        <w:t>5.3. Fluxo Alternativo A02 – Alterar Filme</w:t>
-      </w:r>
-    </w:p>
-    <w:p/>
-    <w:p>
-      <w:r>
-        <w:rPr>
-          <w:sz w:val="30"/>
-        </w:rPr>
-        <w:t>5.3.1. No passo 4.1 do Fluxo Básico, Gerente seleciona opção Alterar Filme</w:t>
-      </w:r>
-    </w:p>
-    <w:p/>
-    <w:p>
-      <w:r>
-        <w:rPr>
-          <w:sz w:val="30"/>
-        </w:rPr>
-        <w:t>5.3.2. Sistema solicita o nome do filme a ser alterado</w:t>
-      </w:r>
-    </w:p>
-    <w:p/>
-    <w:p>
-      <w:r>
-        <w:rPr>
-          <w:sz w:val="30"/>
-        </w:rPr>
-        <w:t>5.3.3. Gerente informa o nome ou parte do nome do filme que deseja alterar</w:t>
-      </w:r>
-    </w:p>
-    <w:p/>
-    <w:p>
-      <w:r>
-        <w:rPr>
-          <w:sz w:val="30"/>
-        </w:rPr>
-        <w:t>5.3.4. Sistema busca o filme com o nome informado e exibe interface com seus campos (os mesmos do item 5.2.2) habilitados para edição.</w:t>
-      </w:r>
-    </w:p>
-    <w:p/>
-    <w:p>
-      <w:r>
-        <w:rPr>
-          <w:sz w:val="30"/>
-        </w:rPr>
-        <w:t>5.3.5. Gerente altera os campos desejados e seleciona opção Alterar</w:t>
-      </w:r>
-    </w:p>
-    <w:p/>
-    <w:p>
-      <w:r>
-        <w:rPr>
-          <w:sz w:val="30"/>
-        </w:rPr>
-        <w:t>5.3.6. Sistema valida os dados informados e registra as alterações</w:t>
-      </w:r>
-    </w:p>
-    <w:p/>
-    <w:p>
-      <w:r>
-        <w:rPr>
-          <w:sz w:val="30"/>
-        </w:rPr>
-        <w:t>5.3.7. Sistema informa que o filme foi alterado com sucesso.</w:t>
+        <w:t>mesmos</w:t>
+      </w:r>
+      <w:proofErr w:type="gramEnd"/>
+      <w:r>
+        <w:rPr>
+          <w:sz w:val="30"/>
+        </w:rPr>
+        <w:t xml:space="preserve"> do item 5.2.2).</w:t>
+      </w:r>
+    </w:p>
+    <w:p/>
+    <w:p>
+      <w:r>
+        <w:rPr>
+          <w:sz w:val="30"/>
+        </w:rPr>
+        <w:t>5.4.5. Sistema solicita confirmação da exclusão</w:t>
+      </w:r>
+    </w:p>
+    <w:p/>
+    <w:p>
+      <w:r>
+        <w:rPr>
+          <w:sz w:val="30"/>
+        </w:rPr>
+        <w:t>5.4.6. Gerente confirma exclusão do filme</w:t>
+      </w:r>
+    </w:p>
+    <w:p/>
+    <w:p>
+      <w:r>
+        <w:rPr>
+          <w:sz w:val="30"/>
+        </w:rPr>
+        <w:t xml:space="preserve">5.4.7. Sistema exclui o filme </w:t>
+      </w:r>
+    </w:p>
+    <w:p/>
+    <w:p>
+      <w:r>
+        <w:rPr>
+          <w:sz w:val="30"/>
+        </w:rPr>
+        <w:t>5.4.8. Sistema informa que o filme foi excluído com sucesso.</w:t>
       </w:r>
     </w:p>
     <w:p/>
@@ -480,89 +636,6 @@
           <w:b/>
           <w:sz w:val="30"/>
         </w:rPr>
-        <w:t>5.4. Fluxo Alternativo A03 – Excluir Filme</w:t>
-      </w:r>
-    </w:p>
-    <w:p/>
-    <w:p>
-      <w:r>
-        <w:rPr>
-          <w:sz w:val="30"/>
-        </w:rPr>
-        <w:t>5.4.1. No passo 4.1 do Fluxo Básico, Gerente seleciona opção Excluir Filme</w:t>
-      </w:r>
-    </w:p>
-    <w:p/>
-    <w:p>
-      <w:r>
-        <w:rPr>
-          <w:sz w:val="30"/>
-        </w:rPr>
-        <w:t>5.4.2. Sistema solicita o nome do filme a ser excluído.</w:t>
-      </w:r>
-    </w:p>
-    <w:p/>
-    <w:p>
-      <w:r>
-        <w:rPr>
-          <w:sz w:val="30"/>
-        </w:rPr>
-        <w:t>5.4.3. Gerente informa o nome ou parte do nome do filme que deseja excluir</w:t>
-      </w:r>
-    </w:p>
-    <w:p/>
-    <w:p>
-      <w:r>
-        <w:rPr>
-          <w:sz w:val="30"/>
-        </w:rPr>
-        <w:t>5.4.4. Sistema busca o filme com o nome informado e exibe seus dados (os mesmos do item 5.2.2).</w:t>
-      </w:r>
-    </w:p>
-    <w:p/>
-    <w:p>
-      <w:r>
-        <w:rPr>
-          <w:sz w:val="30"/>
-        </w:rPr>
-        <w:t>5.4.5. Sistema solicita confirmação da exclusão</w:t>
-      </w:r>
-    </w:p>
-    <w:p/>
-    <w:p>
-      <w:r>
-        <w:rPr>
-          <w:sz w:val="30"/>
-        </w:rPr>
-        <w:t>5.4.6. Gerente confirma exclusão do filme</w:t>
-      </w:r>
-    </w:p>
-    <w:p/>
-    <w:p>
-      <w:r>
-        <w:rPr>
-          <w:sz w:val="30"/>
-        </w:rPr>
-        <w:lastRenderedPageBreak/>
-        <w:t xml:space="preserve">5.4.7. Sistema exclui o filme </w:t>
-      </w:r>
-    </w:p>
-    <w:p/>
-    <w:p>
-      <w:r>
-        <w:rPr>
-          <w:sz w:val="30"/>
-        </w:rPr>
-        <w:t>5.4.8. Sistema informa que o filme foi excluído com sucesso.</w:t>
-      </w:r>
-    </w:p>
-    <w:p/>
-    <w:p>
-      <w:r>
-        <w:rPr>
-          <w:b/>
-          <w:sz w:val="30"/>
-        </w:rPr>
         <w:t>5.5. Fluxos de Exceção</w:t>
       </w:r>
     </w:p>
@@ -581,7 +654,24 @@
         <w:rPr>
           <w:sz w:val="30"/>
         </w:rPr>
-        <w:t>5.5.1.1. No passo 2.4 do Fluxo A01, Sistema verifica que já existe filme cadastrado com o mesmo nome e o mesmo ano informados.</w:t>
+        <w:t xml:space="preserve">5.5.1.1. No passo 2.4 do Fluxo A01, Sistema verifica que já existe filme </w:t>
+      </w:r>
+    </w:p>
+    <w:p/>
+    <w:p>
+      <w:proofErr w:type="gramStart"/>
+      <w:r>
+        <w:rPr>
+          <w:sz w:val="30"/>
+        </w:rPr>
+        <w:t>cadastrado</w:t>
+      </w:r>
+      <w:proofErr w:type="gramEnd"/>
+      <w:r>
+        <w:rPr>
+          <w:sz w:val="30"/>
+        </w:rPr>
+        <w:t xml:space="preserve"> com o mesmo nome e o mesmo ano informados.</w:t>
       </w:r>
     </w:p>
     <w:p/>
@@ -617,7 +707,24 @@
         <w:rPr>
           <w:sz w:val="30"/>
         </w:rPr>
-        <w:t>5.5.1.1. No passo 3.4 do Fluxo A02 ou 4.4 do fluxo A02, Sistema não localiza filme com o nome ou parte do nome informado.</w:t>
+        <w:t xml:space="preserve">5.5.1.1. No passo 3.4 do Fluxo A02 ou 4.4 do fluxo A02, Sistema não localiza </w:t>
+      </w:r>
+    </w:p>
+    <w:p/>
+    <w:p>
+      <w:proofErr w:type="gramStart"/>
+      <w:r>
+        <w:rPr>
+          <w:sz w:val="30"/>
+        </w:rPr>
+        <w:t>filme</w:t>
+      </w:r>
+      <w:proofErr w:type="gramEnd"/>
+      <w:r>
+        <w:rPr>
+          <w:sz w:val="30"/>
+        </w:rPr>
+        <w:t xml:space="preserve"> com o nome ou parte do nome informado.</w:t>
       </w:r>
     </w:p>
     <w:p/>
@@ -1161,7 +1268,6 @@
   </w:latentStyles>
   <w:style w:type="paragraph" w:default="1" w:styleId="Normal">
     <w:name w:val="Normal"/>
-    <w:rsid w:val="004D7320"/>
     <w:pPr>
       <w:spacing w:after="0" w:line="276" w:lineRule="auto"/>
     </w:pPr>
@@ -1174,7 +1280,6 @@
     <w:name w:val="heading 1"/>
     <w:basedOn w:val="Normal"/>
     <w:next w:val="Normal"/>
-    <w:rsid w:val="004D7320"/>
     <w:pPr>
       <w:spacing w:before="200"/>
       <w:contextualSpacing/>
@@ -1189,7 +1294,6 @@
     <w:name w:val="heading 2"/>
     <w:basedOn w:val="Normal"/>
     <w:next w:val="Normal"/>
-    <w:rsid w:val="004D7320"/>
     <w:pPr>
       <w:spacing w:before="200"/>
       <w:contextualSpacing/>
@@ -1205,7 +1309,6 @@
     <w:name w:val="heading 3"/>
     <w:basedOn w:val="Normal"/>
     <w:next w:val="Normal"/>
-    <w:rsid w:val="004D7320"/>
     <w:pPr>
       <w:spacing w:before="160"/>
       <w:contextualSpacing/>
@@ -1222,7 +1325,6 @@
     <w:name w:val="heading 4"/>
     <w:basedOn w:val="Normal"/>
     <w:next w:val="Normal"/>
-    <w:rsid w:val="004D7320"/>
     <w:pPr>
       <w:spacing w:before="160"/>
       <w:contextualSpacing/>
@@ -1238,7 +1340,6 @@
     <w:name w:val="heading 5"/>
     <w:basedOn w:val="Normal"/>
     <w:next w:val="Normal"/>
-    <w:rsid w:val="004D7320"/>
     <w:pPr>
       <w:spacing w:before="160"/>
       <w:contextualSpacing/>
@@ -1253,7 +1354,6 @@
     <w:name w:val="heading 6"/>
     <w:basedOn w:val="Normal"/>
     <w:next w:val="Normal"/>
-    <w:rsid w:val="004D7320"/>
     <w:pPr>
       <w:spacing w:before="160"/>
       <w:contextualSpacing/>
@@ -1296,7 +1396,6 @@
     <w:name w:val="Title"/>
     <w:basedOn w:val="Normal"/>
     <w:next w:val="Normal"/>
-    <w:rsid w:val="004D7320"/>
     <w:pPr>
       <w:contextualSpacing/>
     </w:pPr>
@@ -1309,7 +1408,6 @@
     <w:name w:val="Subtitle"/>
     <w:basedOn w:val="Normal"/>
     <w:next w:val="Normal"/>
-    <w:rsid w:val="004D7320"/>
     <w:pPr>
       <w:spacing w:after="200"/>
       <w:contextualSpacing/>
@@ -1378,7 +1476,7 @@
     </a:clrScheme>
     <a:fontScheme name="Escritório">
       <a:majorFont>
-        <a:latin typeface="Calibri Light"/>
+        <a:latin typeface="Calibri Light" panose="020F0302020204030204"/>
         <a:ea typeface=""/>
         <a:cs typeface=""/>
         <a:font script="Jpan" typeface="ＭＳ ゴシック"/>
@@ -1413,7 +1511,7 @@
         <a:font script="Geor" typeface="Sylfaen"/>
       </a:majorFont>
       <a:minorFont>
-        <a:latin typeface="Calibri"/>
+        <a:latin typeface="Calibri" panose="020F0502020204030204"/>
         <a:ea typeface=""/>
         <a:cs typeface=""/>
         <a:font script="Jpan" typeface="ＭＳ 明朝"/>

</xml_diff>